<commit_message>
Added class and classlist type control to scheme lang executor
</commit_message>
<xml_diff>
--- a/magicedit/doc/ADL spec.docx
+++ b/magicedit/doc/ADL spec.docx
@@ -473,23 +473,7 @@
                 <w:sz w:val="16"/>
                 <w:szCs w:val="16"/>
               </w:rPr>
-              <w:t xml:space="preserve"> egy-egy sémát jelöl, és csak olyan elemeket adhatunk </w:t>
-            </w:r>
-            <w:proofErr w:type="spellStart"/>
-            <w:r>
-              <w:rPr>
-                <w:sz w:val="16"/>
-                <w:szCs w:val="16"/>
-              </w:rPr>
-              <w:t>értékül</w:t>
-            </w:r>
-            <w:proofErr w:type="spellEnd"/>
-            <w:r>
-              <w:rPr>
-                <w:sz w:val="16"/>
-                <w:szCs w:val="16"/>
-              </w:rPr>
-              <w:t>, melyek rendelkeznek e sémával</w:t>
+              <w:t xml:space="preserve"> egy-egy sémát jelöl, és csak olyan elemeket adhatunk értékül, melyek rendelkeznek e sémával</w:t>
             </w:r>
           </w:p>
         </w:tc>
@@ -935,16 +919,29 @@
             <w:pPr>
               <w:rPr>
                 <w:rFonts w:ascii="Courier New" w:hAnsi="Courier New" w:cs="Courier New"/>
-                <w:sz w:val="18"/>
-                <w:szCs w:val="18"/>
-              </w:rPr>
-            </w:pPr>
-            <w:proofErr w:type="spellStart"/>
-            <w:r>
-              <w:rPr>
-                <w:rFonts w:ascii="Courier New" w:hAnsi="Courier New" w:cs="Courier New"/>
-                <w:b/>
-                <w:bCs/>
+                <w:color w:val="D9D9D9" w:themeColor="background1" w:themeShade="D9"/>
+                <w:sz w:val="18"/>
+                <w:szCs w:val="18"/>
+              </w:rPr>
+            </w:pPr>
+            <w:r>
+              <w:rPr>
+                <w:rFonts w:ascii="Courier New" w:hAnsi="Courier New" w:cs="Courier New"/>
+                <w:b/>
+                <w:bCs/>
+                <w:color w:val="D9D9D9" w:themeColor="background1" w:themeShade="D9"/>
+                <w:sz w:val="18"/>
+                <w:szCs w:val="18"/>
+              </w:rPr>
+              <w:t>(</w:t>
+            </w:r>
+            <w:proofErr w:type="spellStart"/>
+            <w:r>
+              <w:rPr>
+                <w:rFonts w:ascii="Courier New" w:hAnsi="Courier New" w:cs="Courier New"/>
+                <w:b/>
+                <w:bCs/>
+                <w:color w:val="D9D9D9" w:themeColor="background1" w:themeShade="D9"/>
                 <w:sz w:val="18"/>
                 <w:szCs w:val="18"/>
               </w:rPr>
@@ -954,6 +951,7 @@
             <w:r>
               <w:rPr>
                 <w:rFonts w:ascii="Courier New" w:hAnsi="Courier New" w:cs="Courier New"/>
+                <w:color w:val="D9D9D9" w:themeColor="background1" w:themeShade="D9"/>
                 <w:sz w:val="18"/>
                 <w:szCs w:val="18"/>
               </w:rPr>
@@ -963,6 +961,7 @@
             <w:r>
               <w:rPr>
                 <w:rFonts w:ascii="Courier New" w:hAnsi="Courier New" w:cs="Courier New"/>
+                <w:color w:val="D9D9D9" w:themeColor="background1" w:themeShade="D9"/>
                 <w:sz w:val="18"/>
                 <w:szCs w:val="18"/>
               </w:rPr>
@@ -972,6 +971,7 @@
             <w:r>
               <w:rPr>
                 <w:rFonts w:ascii="Courier New" w:hAnsi="Courier New" w:cs="Courier New"/>
+                <w:color w:val="D9D9D9" w:themeColor="background1" w:themeShade="D9"/>
                 <w:sz w:val="18"/>
                 <w:szCs w:val="18"/>
               </w:rPr>
@@ -983,6 +983,7 @@
                 <w:rFonts w:ascii="Courier New" w:hAnsi="Courier New" w:cs="Courier New"/>
                 <w:b/>
                 <w:bCs/>
+                <w:color w:val="D9D9D9" w:themeColor="background1" w:themeShade="D9"/>
                 <w:sz w:val="18"/>
                 <w:szCs w:val="18"/>
               </w:rPr>
@@ -992,6 +993,7 @@
             <w:r>
               <w:rPr>
                 <w:rFonts w:ascii="Courier New" w:hAnsi="Courier New" w:cs="Courier New"/>
+                <w:color w:val="D9D9D9" w:themeColor="background1" w:themeShade="D9"/>
                 <w:sz w:val="18"/>
                 <w:szCs w:val="18"/>
               </w:rPr>
@@ -1001,10 +1003,67 @@
             <w:r>
               <w:rPr>
                 <w:rFonts w:ascii="Courier New" w:hAnsi="Courier New" w:cs="Courier New"/>
+                <w:color w:val="D9D9D9" w:themeColor="background1" w:themeShade="D9"/>
                 <w:sz w:val="18"/>
                 <w:szCs w:val="18"/>
               </w:rPr>
               <w:t>races</w:t>
+            </w:r>
+            <w:proofErr w:type="spellEnd"/>
+            <w:r>
+              <w:rPr>
+                <w:rFonts w:ascii="Courier New" w:hAnsi="Courier New" w:cs="Courier New"/>
+                <w:color w:val="D9D9D9" w:themeColor="background1" w:themeShade="D9"/>
+                <w:sz w:val="18"/>
+                <w:szCs w:val="18"/>
+              </w:rPr>
+              <w:t>)</w:t>
+            </w:r>
+          </w:p>
+          <w:p>
+            <w:pPr>
+              <w:rPr>
+                <w:rFonts w:ascii="Courier New" w:hAnsi="Courier New" w:cs="Courier New"/>
+                <w:sz w:val="18"/>
+                <w:szCs w:val="18"/>
+              </w:rPr>
+            </w:pPr>
+            <w:proofErr w:type="spellStart"/>
+            <w:r>
+              <w:rPr>
+                <w:rFonts w:ascii="Courier New" w:hAnsi="Courier New" w:cs="Courier New"/>
+                <w:sz w:val="18"/>
+                <w:szCs w:val="18"/>
+              </w:rPr>
+              <w:t>races</w:t>
+            </w:r>
+            <w:proofErr w:type="spellEnd"/>
+            <w:r>
+              <w:rPr>
+                <w:rFonts w:ascii="Courier New" w:hAnsi="Courier New" w:cs="Courier New"/>
+                <w:sz w:val="18"/>
+                <w:szCs w:val="18"/>
+              </w:rPr>
+              <w:t xml:space="preserve"> </w:t>
+            </w:r>
+            <w:proofErr w:type="spellStart"/>
+            <w:r>
+              <w:rPr>
+                <w:rFonts w:ascii="Courier New" w:hAnsi="Courier New" w:cs="Courier New"/>
+                <w:sz w:val="18"/>
+                <w:szCs w:val="18"/>
+              </w:rPr>
+              <w:t>ra</w:t>
+            </w:r>
+            <w:bookmarkStart w:id="1" w:name="_GoBack"/>
+            <w:bookmarkEnd w:id="1"/>
+            <w:r>
+              <w:rPr>
+                <w:rFonts w:ascii="Courier New" w:hAnsi="Courier New" w:cs="Courier New"/>
+                <w:sz w:val="18"/>
+                <w:szCs w:val="18"/>
+              </w:rPr>
+              <w:t>ce</w:t>
             </w:r>
             <w:proofErr w:type="spellEnd"/>
           </w:p>
@@ -9728,10 +9787,7 @@
         </w:tc>
       </w:tr>
     </w:tbl>
-    <w:p>
-      <w:bookmarkStart w:id="1" w:name="_GoBack"/>
-      <w:bookmarkEnd w:id="1"/>
-    </w:p>
+    <w:p/>
     <w:sectPr>
       <w:pgSz w:w="11907" w:h="16840" w:code="9"/>
       <w:pgMar w:top="720" w:right="720" w:bottom="720" w:left="720" w:header="720" w:footer="720" w:gutter="0"/>
@@ -10817,7 +10873,7 @@
       </w:pPr>
     </w:pPrDefault>
   </w:docDefaults>
-  <w:latentStyles w:defLockedState="0" w:defUIPriority="99" w:defSemiHidden="0" w:defUnhideWhenUsed="0" w:defQFormat="0" w:count="377">
+  <w:latentStyles w:defLockedState="0" w:defUIPriority="99" w:defSemiHidden="0" w:defUnhideWhenUsed="0" w:defQFormat="0" w:count="376">
     <w:lsdException w:name="Normal" w:uiPriority="0" w:qFormat="1"/>
     <w:lsdException w:name="heading 1" w:uiPriority="9" w:qFormat="1"/>
     <w:lsdException w:name="heading 2" w:semiHidden="1" w:uiPriority="9" w:unhideWhenUsed="1" w:qFormat="1"/>
@@ -11194,7 +11250,6 @@
     <w:lsdException w:name="Hashtag" w:semiHidden="1" w:unhideWhenUsed="1"/>
     <w:lsdException w:name="Unresolved Mention" w:semiHidden="1" w:unhideWhenUsed="1"/>
     <w:lsdException w:name="Smart Link" w:semiHidden="1" w:unhideWhenUsed="1"/>
-    <w:lsdException w:name="Smart Link Error" w:semiHidden="1" w:unhideWhenUsed="1"/>
   </w:latentStyles>
   <w:style w:type="paragraph" w:default="1" w:styleId="Normal">
     <w:name w:val="Normal"/>
@@ -11781,7 +11836,7 @@
 </file>
 
 <file path=customXml/itemProps1.xml><?xml version="1.0" encoding="utf-8"?>
-<ds:datastoreItem xmlns:ds="http://schemas.openxmlformats.org/officeDocument/2006/customXml" ds:itemID="{E15E0B8B-4E2E-4E3C-9B62-6705E2A03D7F}">
+<ds:datastoreItem xmlns:ds="http://schemas.openxmlformats.org/officeDocument/2006/customXml" ds:itemID="{8B12987D-0691-495B-8062-6CB79CA44FCD}">
   <ds:schemaRefs>
     <ds:schemaRef ds:uri="http://schemas.openxmlformats.org/officeDocument/2006/bibliography"/>
   </ds:schemaRefs>

</xml_diff>

<commit_message>
added parent scheme parameter handling to object manager
</commit_message>
<xml_diff>
--- a/magicedit/doc/ADL spec.docx
+++ b/magicedit/doc/ADL spec.docx
@@ -224,7 +224,7 @@
                 <w:sz w:val="18"/>
                 <w:szCs w:val="18"/>
               </w:rPr>
-              <w:t>Változó létrehozás</w:t>
+              <w:t>Egész szám típusú változó létrehozása</w:t>
             </w:r>
           </w:p>
         </w:tc>
@@ -247,33 +247,6 @@
                 <w:sz w:val="18"/>
                 <w:szCs w:val="18"/>
               </w:rPr>
-              <w:t>logical</w:t>
-            </w:r>
-            <w:proofErr w:type="spellEnd"/>
-            <w:r>
-              <w:rPr>
-                <w:rFonts w:ascii="Courier New" w:hAnsi="Courier New" w:cs="Courier New"/>
-                <w:sz w:val="18"/>
-                <w:szCs w:val="18"/>
-              </w:rPr>
-              <w:t xml:space="preserve"> l</w:t>
-            </w:r>
-          </w:p>
-          <w:p>
-            <w:pPr>
-              <w:rPr>
-                <w:rFonts w:ascii="Courier New" w:hAnsi="Courier New" w:cs="Courier New"/>
-                <w:sz w:val="18"/>
-                <w:szCs w:val="18"/>
-              </w:rPr>
-            </w:pPr>
-            <w:proofErr w:type="spellStart"/>
-            <w:r>
-              <w:rPr>
-                <w:rFonts w:ascii="Courier New" w:hAnsi="Courier New" w:cs="Courier New"/>
-                <w:sz w:val="18"/>
-                <w:szCs w:val="18"/>
-              </w:rPr>
               <w:t>number</w:t>
             </w:r>
             <w:proofErr w:type="spellEnd"/>
@@ -283,153 +256,44 @@
                 <w:sz w:val="18"/>
                 <w:szCs w:val="18"/>
               </w:rPr>
-              <w:t xml:space="preserve"> n</w:t>
-            </w:r>
-          </w:p>
-          <w:p>
-            <w:pPr>
-              <w:rPr>
-                <w:rFonts w:ascii="Courier New" w:hAnsi="Courier New" w:cs="Courier New"/>
-                <w:sz w:val="18"/>
-                <w:szCs w:val="18"/>
-              </w:rPr>
-            </w:pPr>
-            <w:r>
-              <w:rPr>
-                <w:rFonts w:ascii="Courier New" w:hAnsi="Courier New" w:cs="Courier New"/>
-                <w:sz w:val="18"/>
-                <w:szCs w:val="18"/>
-              </w:rPr>
-              <w:t>text t</w:t>
-            </w:r>
-          </w:p>
-          <w:p>
-            <w:pPr>
-              <w:rPr>
-                <w:rFonts w:ascii="Courier New" w:hAnsi="Courier New" w:cs="Courier New"/>
-                <w:sz w:val="18"/>
-                <w:szCs w:val="18"/>
-              </w:rPr>
-            </w:pPr>
-            <w:proofErr w:type="spellStart"/>
-            <w:r>
-              <w:rPr>
-                <w:rFonts w:ascii="Courier New" w:hAnsi="Courier New" w:cs="Courier New"/>
-                <w:sz w:val="18"/>
-                <w:szCs w:val="18"/>
-              </w:rPr>
-              <w:t>item</w:t>
-            </w:r>
-            <w:proofErr w:type="spellEnd"/>
-            <w:r>
-              <w:rPr>
-                <w:rFonts w:ascii="Courier New" w:hAnsi="Courier New" w:cs="Courier New"/>
-                <w:sz w:val="18"/>
-                <w:szCs w:val="18"/>
-              </w:rPr>
-              <w:t xml:space="preserve"> i</w:t>
-            </w:r>
-          </w:p>
-          <w:p>
-            <w:pPr>
-              <w:rPr>
-                <w:rFonts w:ascii="Courier New" w:hAnsi="Courier New" w:cs="Courier New"/>
-                <w:sz w:val="18"/>
-                <w:szCs w:val="18"/>
-              </w:rPr>
-            </w:pPr>
-            <w:proofErr w:type="spellStart"/>
-            <w:r>
-              <w:rPr>
-                <w:rFonts w:ascii="Courier New" w:hAnsi="Courier New" w:cs="Courier New"/>
-                <w:sz w:val="18"/>
-                <w:szCs w:val="18"/>
-              </w:rPr>
-              <w:t>weapon</w:t>
-            </w:r>
-            <w:proofErr w:type="spellEnd"/>
-            <w:r>
-              <w:rPr>
-                <w:rFonts w:ascii="Courier New" w:hAnsi="Courier New" w:cs="Courier New"/>
-                <w:sz w:val="18"/>
-                <w:szCs w:val="18"/>
-              </w:rPr>
-              <w:t xml:space="preserve"> </w:t>
-            </w:r>
-            <w:proofErr w:type="spellStart"/>
-            <w:r>
-              <w:rPr>
-                <w:rFonts w:ascii="Courier New" w:hAnsi="Courier New" w:cs="Courier New"/>
-                <w:sz w:val="18"/>
-                <w:szCs w:val="18"/>
-              </w:rPr>
-              <w:t>wep</w:t>
-            </w:r>
-            <w:proofErr w:type="spellEnd"/>
-          </w:p>
-          <w:p>
-            <w:pPr>
-              <w:rPr>
-                <w:rFonts w:ascii="Courier New" w:hAnsi="Courier New" w:cs="Courier New"/>
-                <w:sz w:val="18"/>
-                <w:szCs w:val="18"/>
-              </w:rPr>
-            </w:pPr>
-            <w:proofErr w:type="spellStart"/>
-            <w:r>
-              <w:rPr>
-                <w:rFonts w:ascii="Courier New" w:hAnsi="Courier New" w:cs="Courier New"/>
-                <w:sz w:val="18"/>
-                <w:szCs w:val="18"/>
-              </w:rPr>
-              <w:t>spell</w:t>
-            </w:r>
-            <w:proofErr w:type="spellEnd"/>
-            <w:r>
-              <w:rPr>
-                <w:rFonts w:ascii="Courier New" w:hAnsi="Courier New" w:cs="Courier New"/>
-                <w:sz w:val="18"/>
-                <w:szCs w:val="18"/>
-              </w:rPr>
-              <w:t xml:space="preserve"> s</w:t>
-            </w:r>
-          </w:p>
-          <w:p>
-            <w:pPr>
-              <w:rPr>
-                <w:rFonts w:ascii="Courier New" w:hAnsi="Courier New" w:cs="Courier New"/>
-                <w:sz w:val="18"/>
-                <w:szCs w:val="18"/>
-              </w:rPr>
-            </w:pPr>
-            <w:proofErr w:type="spellStart"/>
-            <w:r>
-              <w:rPr>
-                <w:rFonts w:ascii="Courier New" w:hAnsi="Courier New" w:cs="Courier New"/>
-                <w:sz w:val="18"/>
-                <w:szCs w:val="18"/>
-              </w:rPr>
-              <w:t>destruction</w:t>
-            </w:r>
-            <w:proofErr w:type="spellEnd"/>
-            <w:r>
-              <w:rPr>
-                <w:rFonts w:ascii="Courier New" w:hAnsi="Courier New" w:cs="Courier New"/>
-                <w:sz w:val="18"/>
-                <w:szCs w:val="18"/>
-              </w:rPr>
-              <w:t xml:space="preserve"> </w:t>
-            </w:r>
-            <w:proofErr w:type="spellStart"/>
-            <w:r>
-              <w:rPr>
-                <w:rFonts w:ascii="Courier New" w:hAnsi="Courier New" w:cs="Courier New"/>
-                <w:sz w:val="18"/>
-                <w:szCs w:val="18"/>
-              </w:rPr>
-              <w:t>ds</w:t>
-            </w:r>
-            <w:proofErr w:type="spellEnd"/>
+              <w:t xml:space="preserve"> n1</w:t>
+            </w:r>
+          </w:p>
+          <w:p>
+            <w:pPr>
+              <w:rPr>
+                <w:rFonts w:ascii="Courier New" w:hAnsi="Courier New" w:cs="Courier New"/>
+                <w:sz w:val="18"/>
+                <w:szCs w:val="18"/>
+              </w:rPr>
+            </w:pPr>
+            <w:proofErr w:type="spellStart"/>
+            <w:r>
+              <w:rPr>
+                <w:rFonts w:ascii="Courier New" w:hAnsi="Courier New" w:cs="Courier New"/>
+                <w:sz w:val="18"/>
+                <w:szCs w:val="18"/>
+              </w:rPr>
+              <w:t>number</w:t>
+            </w:r>
+            <w:proofErr w:type="spellEnd"/>
+            <w:r>
+              <w:rPr>
+                <w:rFonts w:ascii="Courier New" w:hAnsi="Courier New" w:cs="Courier New"/>
+                <w:sz w:val="18"/>
+                <w:szCs w:val="18"/>
+              </w:rPr>
+              <w:t xml:space="preserve"> n2 = 10</w:t>
+            </w:r>
+          </w:p>
+          <w:p>
+            <w:pPr>
+              <w:rPr>
+                <w:rFonts w:ascii="Courier New" w:hAnsi="Courier New" w:cs="Courier New"/>
+                <w:sz w:val="18"/>
+                <w:szCs w:val="18"/>
+              </w:rPr>
+            </w:pPr>
           </w:p>
         </w:tc>
         <w:tc>
@@ -443,38 +307,6 @@
                 <w:szCs w:val="16"/>
               </w:rPr>
             </w:pPr>
-            <w:proofErr w:type="spellStart"/>
-            <w:r>
-              <w:rPr>
-                <w:sz w:val="16"/>
-                <w:szCs w:val="16"/>
-              </w:rPr>
-              <w:t>weapon</w:t>
-            </w:r>
-            <w:proofErr w:type="spellEnd"/>
-            <w:r>
-              <w:rPr>
-                <w:sz w:val="16"/>
-                <w:szCs w:val="16"/>
-              </w:rPr>
-              <w:t xml:space="preserve"> és </w:t>
-            </w:r>
-            <w:proofErr w:type="spellStart"/>
-            <w:r>
-              <w:rPr>
-                <w:sz w:val="16"/>
-                <w:szCs w:val="16"/>
-              </w:rPr>
-              <w:t>destruction</w:t>
-            </w:r>
-            <w:proofErr w:type="spellEnd"/>
-            <w:r>
-              <w:rPr>
-                <w:sz w:val="16"/>
-                <w:szCs w:val="16"/>
-              </w:rPr>
-              <w:t xml:space="preserve"> egy-egy sémát jelöl, és csak olyan elemeket adhatunk értékül, melyek rendelkeznek e sémával</w:t>
-            </w:r>
           </w:p>
         </w:tc>
         <w:tc>
@@ -506,16 +338,16 @@
                 <w:sz w:val="16"/>
                 <w:szCs w:val="16"/>
               </w:rPr>
-              <w:t>logical</w:t>
-            </w:r>
-            <w:proofErr w:type="spellEnd"/>
-            <w:r>
-              <w:rPr>
-                <w:rFonts w:ascii="Courier New" w:hAnsi="Courier New" w:cs="Courier New"/>
-                <w:sz w:val="16"/>
-                <w:szCs w:val="16"/>
-              </w:rPr>
-              <w:t>, l)</w:t>
+              <w:t>number</w:t>
+            </w:r>
+            <w:proofErr w:type="spellEnd"/>
+            <w:r>
+              <w:rPr>
+                <w:rFonts w:ascii="Courier New" w:hAnsi="Courier New" w:cs="Courier New"/>
+                <w:sz w:val="16"/>
+                <w:szCs w:val="16"/>
+              </w:rPr>
+              <w:t>, n1)</w:t>
             </w:r>
           </w:p>
           <w:p>
@@ -552,7 +384,23 @@
                 <w:sz w:val="16"/>
                 <w:szCs w:val="16"/>
               </w:rPr>
-              <w:t>, i)</w:t>
+              <w:t>, n</w:t>
+            </w:r>
+            <w:r>
+              <w:rPr>
+                <w:rFonts w:ascii="Courier New" w:hAnsi="Courier New" w:cs="Courier New"/>
+                <w:sz w:val="16"/>
+                <w:szCs w:val="16"/>
+              </w:rPr>
+              <w:t>2</w:t>
+            </w:r>
+            <w:r>
+              <w:rPr>
+                <w:rFonts w:ascii="Courier New" w:hAnsi="Courier New" w:cs="Courier New"/>
+                <w:sz w:val="16"/>
+                <w:szCs w:val="16"/>
+              </w:rPr>
+              <w:t>)</w:t>
             </w:r>
           </w:p>
           <w:p>
@@ -570,9 +418,8 @@
                 <w:sz w:val="16"/>
                 <w:szCs w:val="16"/>
               </w:rPr>
-              <w:t>CREATE(</w:t>
-            </w:r>
-            <w:proofErr w:type="spellStart"/>
+              <w:t>SET(</w:t>
+            </w:r>
             <w:proofErr w:type="gramEnd"/>
             <w:r>
               <w:rPr>
@@ -580,51 +427,7 @@
                 <w:sz w:val="16"/>
                 <w:szCs w:val="16"/>
               </w:rPr>
-              <w:t>weapon</w:t>
-            </w:r>
-            <w:proofErr w:type="spellEnd"/>
-            <w:r>
-              <w:rPr>
-                <w:rFonts w:ascii="Courier New" w:hAnsi="Courier New" w:cs="Courier New"/>
-                <w:sz w:val="16"/>
-                <w:szCs w:val="16"/>
-              </w:rPr>
-              <w:t xml:space="preserve">, </w:t>
-            </w:r>
-            <w:proofErr w:type="spellStart"/>
-            <w:r>
-              <w:rPr>
-                <w:rFonts w:ascii="Courier New" w:hAnsi="Courier New" w:cs="Courier New"/>
-                <w:sz w:val="16"/>
-                <w:szCs w:val="16"/>
-              </w:rPr>
-              <w:t>wep</w:t>
-            </w:r>
-            <w:proofErr w:type="spellEnd"/>
-            <w:r>
-              <w:rPr>
-                <w:rFonts w:ascii="Courier New" w:hAnsi="Courier New" w:cs="Courier New"/>
-                <w:sz w:val="16"/>
-                <w:szCs w:val="16"/>
-              </w:rPr>
-              <w:t>)</w:t>
-            </w:r>
-          </w:p>
-          <w:p>
-            <w:pPr>
-              <w:rPr>
-                <w:rFonts w:ascii="Courier New" w:hAnsi="Courier New" w:cs="Courier New"/>
-                <w:sz w:val="16"/>
-                <w:szCs w:val="16"/>
-              </w:rPr>
-            </w:pPr>
-            <w:r>
-              <w:rPr>
-                <w:rFonts w:ascii="Courier New" w:hAnsi="Courier New" w:cs="Courier New"/>
-                <w:sz w:val="16"/>
-                <w:szCs w:val="16"/>
-              </w:rPr>
-              <w:t>...</w:t>
+              <w:t>n2, 10)</w:t>
             </w:r>
           </w:p>
         </w:tc>
@@ -648,7 +451,7 @@
                 <w:sz w:val="18"/>
                 <w:szCs w:val="18"/>
               </w:rPr>
-              <w:t>Változó létrehozás értékadással</w:t>
+              <w:t>Logikai változó létrehozása</w:t>
             </w:r>
           </w:p>
         </w:tc>
@@ -680,46 +483,7 @@
                 <w:sz w:val="18"/>
                 <w:szCs w:val="18"/>
               </w:rPr>
-              <w:t xml:space="preserve"> l = </w:t>
-            </w:r>
-            <w:proofErr w:type="spellStart"/>
-            <w:r>
-              <w:rPr>
-                <w:rFonts w:ascii="Courier New" w:hAnsi="Courier New" w:cs="Courier New"/>
-                <w:b/>
-                <w:bCs/>
-                <w:sz w:val="18"/>
-                <w:szCs w:val="18"/>
-              </w:rPr>
-              <w:t>true</w:t>
-            </w:r>
-            <w:proofErr w:type="spellEnd"/>
-          </w:p>
-          <w:p>
-            <w:pPr>
-              <w:rPr>
-                <w:rFonts w:ascii="Courier New" w:hAnsi="Courier New" w:cs="Courier New"/>
-                <w:sz w:val="18"/>
-                <w:szCs w:val="18"/>
-              </w:rPr>
-            </w:pPr>
-            <w:proofErr w:type="spellStart"/>
-            <w:r>
-              <w:rPr>
-                <w:rFonts w:ascii="Courier New" w:hAnsi="Courier New" w:cs="Courier New"/>
-                <w:sz w:val="18"/>
-                <w:szCs w:val="18"/>
-              </w:rPr>
-              <w:t>spell</w:t>
-            </w:r>
-            <w:proofErr w:type="spellEnd"/>
-            <w:r>
-              <w:rPr>
-                <w:rFonts w:ascii="Courier New" w:hAnsi="Courier New" w:cs="Courier New"/>
-                <w:sz w:val="18"/>
-                <w:szCs w:val="18"/>
-              </w:rPr>
-              <w:t xml:space="preserve"> s = s2</w:t>
+              <w:t xml:space="preserve"> l1</w:t>
             </w:r>
           </w:p>
         </w:tc>
@@ -774,116 +538,7 @@
                 <w:sz w:val="16"/>
                 <w:szCs w:val="16"/>
               </w:rPr>
-              <w:t>, l)</w:t>
-            </w:r>
-          </w:p>
-          <w:p>
-            <w:pPr>
-              <w:rPr>
-                <w:rFonts w:ascii="Courier New" w:hAnsi="Courier New" w:cs="Courier New"/>
-                <w:sz w:val="16"/>
-                <w:szCs w:val="16"/>
-              </w:rPr>
-            </w:pPr>
-            <w:proofErr w:type="gramStart"/>
-            <w:r>
-              <w:rPr>
-                <w:rFonts w:ascii="Courier New" w:hAnsi="Courier New" w:cs="Courier New"/>
-                <w:sz w:val="16"/>
-                <w:szCs w:val="16"/>
-              </w:rPr>
-              <w:t>SET(</w:t>
-            </w:r>
-            <w:proofErr w:type="gramEnd"/>
-            <w:r>
-              <w:rPr>
-                <w:rFonts w:ascii="Courier New" w:hAnsi="Courier New" w:cs="Courier New"/>
-                <w:sz w:val="16"/>
-                <w:szCs w:val="16"/>
-              </w:rPr>
-              <w:t xml:space="preserve">l, </w:t>
-            </w:r>
-            <w:proofErr w:type="spellStart"/>
-            <w:r>
-              <w:rPr>
-                <w:rFonts w:ascii="Courier New" w:hAnsi="Courier New" w:cs="Courier New"/>
-                <w:sz w:val="16"/>
-                <w:szCs w:val="16"/>
-              </w:rPr>
-              <w:t>true</w:t>
-            </w:r>
-            <w:proofErr w:type="spellEnd"/>
-            <w:r>
-              <w:rPr>
-                <w:rFonts w:ascii="Courier New" w:hAnsi="Courier New" w:cs="Courier New"/>
-                <w:sz w:val="16"/>
-                <w:szCs w:val="16"/>
-              </w:rPr>
-              <w:t>)</w:t>
-            </w:r>
-          </w:p>
-          <w:p>
-            <w:pPr>
-              <w:rPr>
-                <w:rFonts w:ascii="Courier New" w:hAnsi="Courier New" w:cs="Courier New"/>
-                <w:sz w:val="16"/>
-                <w:szCs w:val="16"/>
-              </w:rPr>
-            </w:pPr>
-            <w:proofErr w:type="gramStart"/>
-            <w:r>
-              <w:rPr>
-                <w:rFonts w:ascii="Courier New" w:hAnsi="Courier New" w:cs="Courier New"/>
-                <w:sz w:val="16"/>
-                <w:szCs w:val="16"/>
-              </w:rPr>
-              <w:t>CREATE(</w:t>
-            </w:r>
-            <w:proofErr w:type="spellStart"/>
-            <w:proofErr w:type="gramEnd"/>
-            <w:r>
-              <w:rPr>
-                <w:rFonts w:ascii="Courier New" w:hAnsi="Courier New" w:cs="Courier New"/>
-                <w:sz w:val="16"/>
-                <w:szCs w:val="16"/>
-              </w:rPr>
-              <w:t>spell</w:t>
-            </w:r>
-            <w:proofErr w:type="spellEnd"/>
-            <w:r>
-              <w:rPr>
-                <w:rFonts w:ascii="Courier New" w:hAnsi="Courier New" w:cs="Courier New"/>
-                <w:sz w:val="16"/>
-                <w:szCs w:val="16"/>
-              </w:rPr>
-              <w:t>, s)</w:t>
-            </w:r>
-          </w:p>
-          <w:p>
-            <w:pPr>
-              <w:rPr>
-                <w:rFonts w:ascii="Courier New" w:hAnsi="Courier New" w:cs="Courier New"/>
-                <w:sz w:val="16"/>
-                <w:szCs w:val="16"/>
-              </w:rPr>
-            </w:pPr>
-            <w:proofErr w:type="gramStart"/>
-            <w:r>
-              <w:rPr>
-                <w:rFonts w:ascii="Courier New" w:hAnsi="Courier New" w:cs="Courier New"/>
-                <w:sz w:val="16"/>
-                <w:szCs w:val="16"/>
-              </w:rPr>
-              <w:t>SET(</w:t>
-            </w:r>
-            <w:proofErr w:type="gramEnd"/>
-            <w:r>
-              <w:rPr>
-                <w:rFonts w:ascii="Courier New" w:hAnsi="Courier New" w:cs="Courier New"/>
-                <w:sz w:val="16"/>
-                <w:szCs w:val="16"/>
-              </w:rPr>
-              <w:t>s, s2)</w:t>
+              <w:t>, l1)</w:t>
             </w:r>
           </w:p>
         </w:tc>
@@ -907,7 +562,7 @@
                 <w:sz w:val="18"/>
                 <w:szCs w:val="18"/>
               </w:rPr>
-              <w:t>Osztályváltozó létrehozása</w:t>
+              <w:t>Szöveges konstans típusú változó létrehozása</w:t>
             </w:r>
           </w:p>
         </w:tc>
@@ -919,103 +574,120 @@
             <w:pPr>
               <w:rPr>
                 <w:rFonts w:ascii="Courier New" w:hAnsi="Courier New" w:cs="Courier New"/>
-                <w:color w:val="D9D9D9" w:themeColor="background1" w:themeShade="D9"/>
-                <w:sz w:val="18"/>
-                <w:szCs w:val="18"/>
-              </w:rPr>
-            </w:pPr>
-            <w:r>
-              <w:rPr>
-                <w:rFonts w:ascii="Courier New" w:hAnsi="Courier New" w:cs="Courier New"/>
-                <w:b/>
-                <w:bCs/>
-                <w:color w:val="D9D9D9" w:themeColor="background1" w:themeShade="D9"/>
-                <w:sz w:val="18"/>
-                <w:szCs w:val="18"/>
-              </w:rPr>
-              <w:t>(</w:t>
-            </w:r>
-            <w:proofErr w:type="spellStart"/>
-            <w:r>
-              <w:rPr>
-                <w:rFonts w:ascii="Courier New" w:hAnsi="Courier New" w:cs="Courier New"/>
-                <w:b/>
-                <w:bCs/>
-                <w:color w:val="D9D9D9" w:themeColor="background1" w:themeShade="D9"/>
-                <w:sz w:val="18"/>
-                <w:szCs w:val="18"/>
-              </w:rPr>
-              <w:t>class</w:t>
-            </w:r>
-            <w:proofErr w:type="spellEnd"/>
-            <w:r>
-              <w:rPr>
-                <w:rFonts w:ascii="Courier New" w:hAnsi="Courier New" w:cs="Courier New"/>
-                <w:color w:val="D9D9D9" w:themeColor="background1" w:themeShade="D9"/>
-                <w:sz w:val="18"/>
-                <w:szCs w:val="18"/>
-              </w:rPr>
-              <w:t xml:space="preserve"> </w:t>
-            </w:r>
-            <w:proofErr w:type="spellStart"/>
-            <w:r>
-              <w:rPr>
-                <w:rFonts w:ascii="Courier New" w:hAnsi="Courier New" w:cs="Courier New"/>
-                <w:color w:val="D9D9D9" w:themeColor="background1" w:themeShade="D9"/>
-                <w:sz w:val="18"/>
-                <w:szCs w:val="18"/>
-              </w:rPr>
-              <w:t>race</w:t>
-            </w:r>
-            <w:proofErr w:type="spellEnd"/>
-            <w:r>
-              <w:rPr>
-                <w:rFonts w:ascii="Courier New" w:hAnsi="Courier New" w:cs="Courier New"/>
-                <w:color w:val="D9D9D9" w:themeColor="background1" w:themeShade="D9"/>
-                <w:sz w:val="18"/>
-                <w:szCs w:val="18"/>
-              </w:rPr>
-              <w:t xml:space="preserve"> </w:t>
-            </w:r>
-            <w:proofErr w:type="spellStart"/>
-            <w:r>
-              <w:rPr>
-                <w:rFonts w:ascii="Courier New" w:hAnsi="Courier New" w:cs="Courier New"/>
-                <w:b/>
-                <w:bCs/>
-                <w:color w:val="D9D9D9" w:themeColor="background1" w:themeShade="D9"/>
-                <w:sz w:val="18"/>
-                <w:szCs w:val="18"/>
-              </w:rPr>
-              <w:t>from</w:t>
-            </w:r>
-            <w:proofErr w:type="spellEnd"/>
-            <w:r>
-              <w:rPr>
-                <w:rFonts w:ascii="Courier New" w:hAnsi="Courier New" w:cs="Courier New"/>
-                <w:color w:val="D9D9D9" w:themeColor="background1" w:themeShade="D9"/>
-                <w:sz w:val="18"/>
-                <w:szCs w:val="18"/>
-              </w:rPr>
-              <w:t xml:space="preserve"> </w:t>
-            </w:r>
-            <w:proofErr w:type="spellStart"/>
-            <w:r>
-              <w:rPr>
-                <w:rFonts w:ascii="Courier New" w:hAnsi="Courier New" w:cs="Courier New"/>
-                <w:color w:val="D9D9D9" w:themeColor="background1" w:themeShade="D9"/>
-                <w:sz w:val="18"/>
-                <w:szCs w:val="18"/>
-              </w:rPr>
-              <w:t>races</w:t>
-            </w:r>
-            <w:proofErr w:type="spellEnd"/>
-            <w:r>
-              <w:rPr>
-                <w:rFonts w:ascii="Courier New" w:hAnsi="Courier New" w:cs="Courier New"/>
-                <w:color w:val="D9D9D9" w:themeColor="background1" w:themeShade="D9"/>
-                <w:sz w:val="18"/>
-                <w:szCs w:val="18"/>
+                <w:sz w:val="18"/>
+                <w:szCs w:val="18"/>
+              </w:rPr>
+            </w:pPr>
+            <w:r>
+              <w:rPr>
+                <w:rFonts w:ascii="Courier New" w:hAnsi="Courier New" w:cs="Courier New"/>
+                <w:sz w:val="18"/>
+                <w:szCs w:val="18"/>
+              </w:rPr>
+              <w:t>text t1</w:t>
+            </w:r>
+          </w:p>
+          <w:p>
+            <w:pPr>
+              <w:rPr>
+                <w:rFonts w:ascii="Courier New" w:hAnsi="Courier New" w:cs="Courier New"/>
+                <w:sz w:val="18"/>
+                <w:szCs w:val="18"/>
+              </w:rPr>
+            </w:pPr>
+            <w:r>
+              <w:rPr>
+                <w:rFonts w:ascii="Courier New" w:hAnsi="Courier New" w:cs="Courier New"/>
+                <w:sz w:val="18"/>
+                <w:szCs w:val="18"/>
+              </w:rPr>
+              <w:t>text t2 = $TEXT</w:t>
+            </w:r>
+          </w:p>
+        </w:tc>
+        <w:tc>
+          <w:tcPr>
+            <w:tcW w:w="1559" w:type="dxa"/>
+          </w:tcPr>
+          <w:p>
+            <w:pPr>
+              <w:rPr>
+                <w:sz w:val="16"/>
+                <w:szCs w:val="16"/>
+              </w:rPr>
+            </w:pPr>
+          </w:p>
+        </w:tc>
+        <w:tc>
+          <w:tcPr>
+            <w:tcW w:w="3969" w:type="dxa"/>
+          </w:tcPr>
+          <w:p>
+            <w:pPr>
+              <w:rPr>
+                <w:rFonts w:ascii="Courier New" w:hAnsi="Courier New" w:cs="Courier New"/>
+                <w:sz w:val="16"/>
+                <w:szCs w:val="16"/>
+              </w:rPr>
+            </w:pPr>
+            <w:proofErr w:type="gramStart"/>
+            <w:r>
+              <w:rPr>
+                <w:rFonts w:ascii="Courier New" w:hAnsi="Courier New" w:cs="Courier New"/>
+                <w:sz w:val="16"/>
+                <w:szCs w:val="16"/>
+              </w:rPr>
+              <w:t>CREATE(</w:t>
+            </w:r>
+            <w:proofErr w:type="gramEnd"/>
+            <w:r>
+              <w:rPr>
+                <w:rFonts w:ascii="Courier New" w:hAnsi="Courier New" w:cs="Courier New"/>
+                <w:sz w:val="16"/>
+                <w:szCs w:val="16"/>
+              </w:rPr>
+              <w:t>text, t1)</w:t>
+            </w:r>
+          </w:p>
+          <w:p>
+            <w:pPr>
+              <w:rPr>
+                <w:rFonts w:ascii="Courier New" w:hAnsi="Courier New" w:cs="Courier New"/>
+                <w:sz w:val="16"/>
+                <w:szCs w:val="16"/>
+              </w:rPr>
+            </w:pPr>
+            <w:proofErr w:type="gramStart"/>
+            <w:r>
+              <w:rPr>
+                <w:rFonts w:ascii="Courier New" w:hAnsi="Courier New" w:cs="Courier New"/>
+                <w:sz w:val="16"/>
+                <w:szCs w:val="16"/>
+              </w:rPr>
+              <w:t>CREATE(</w:t>
+            </w:r>
+            <w:proofErr w:type="gramEnd"/>
+            <w:r>
+              <w:rPr>
+                <w:rFonts w:ascii="Courier New" w:hAnsi="Courier New" w:cs="Courier New"/>
+                <w:sz w:val="16"/>
+                <w:szCs w:val="16"/>
+              </w:rPr>
+              <w:t>text, t</w:t>
+            </w:r>
+            <w:r>
+              <w:rPr>
+                <w:rFonts w:ascii="Courier New" w:hAnsi="Courier New" w:cs="Courier New"/>
+                <w:sz w:val="16"/>
+                <w:szCs w:val="16"/>
+              </w:rPr>
+              <w:t>2</w:t>
+            </w:r>
+            <w:r>
+              <w:rPr>
+                <w:rFonts w:ascii="Courier New" w:hAnsi="Courier New" w:cs="Courier New"/>
+                <w:sz w:val="16"/>
+                <w:szCs w:val="16"/>
               </w:rPr>
               <w:t>)</w:t>
             </w:r>
@@ -1024,142 +696,27 @@
             <w:pPr>
               <w:rPr>
                 <w:rFonts w:ascii="Courier New" w:hAnsi="Courier New" w:cs="Courier New"/>
-                <w:sz w:val="18"/>
-                <w:szCs w:val="18"/>
-              </w:rPr>
-            </w:pPr>
-            <w:proofErr w:type="spellStart"/>
-            <w:r>
-              <w:rPr>
-                <w:rFonts w:ascii="Courier New" w:hAnsi="Courier New" w:cs="Courier New"/>
-                <w:sz w:val="18"/>
-                <w:szCs w:val="18"/>
-              </w:rPr>
-              <w:t>races</w:t>
-            </w:r>
-            <w:proofErr w:type="spellEnd"/>
-            <w:r>
-              <w:rPr>
-                <w:rFonts w:ascii="Courier New" w:hAnsi="Courier New" w:cs="Courier New"/>
-                <w:sz w:val="18"/>
-                <w:szCs w:val="18"/>
-              </w:rPr>
-              <w:t xml:space="preserve"> </w:t>
-            </w:r>
-            <w:proofErr w:type="spellStart"/>
-            <w:r>
-              <w:rPr>
-                <w:rFonts w:ascii="Courier New" w:hAnsi="Courier New" w:cs="Courier New"/>
-                <w:sz w:val="18"/>
-                <w:szCs w:val="18"/>
-              </w:rPr>
-              <w:t>ra</w:t>
-            </w:r>
-            <w:bookmarkStart w:id="1" w:name="_GoBack"/>
-            <w:bookmarkEnd w:id="1"/>
-            <w:r>
-              <w:rPr>
-                <w:rFonts w:ascii="Courier New" w:hAnsi="Courier New" w:cs="Courier New"/>
-                <w:sz w:val="18"/>
-                <w:szCs w:val="18"/>
-              </w:rPr>
-              <w:t>ce</w:t>
-            </w:r>
-            <w:proofErr w:type="spellEnd"/>
-          </w:p>
-        </w:tc>
-        <w:tc>
-          <w:tcPr>
-            <w:tcW w:w="1559" w:type="dxa"/>
-          </w:tcPr>
-          <w:p>
-            <w:pPr>
-              <w:rPr>
-                <w:sz w:val="16"/>
-                <w:szCs w:val="16"/>
-              </w:rPr>
-            </w:pPr>
-          </w:p>
-        </w:tc>
-        <w:tc>
-          <w:tcPr>
-            <w:tcW w:w="3969" w:type="dxa"/>
-          </w:tcPr>
-          <w:p>
-            <w:pPr>
-              <w:rPr>
-                <w:rFonts w:ascii="Courier New" w:hAnsi="Courier New" w:cs="Courier New"/>
-                <w:sz w:val="16"/>
-                <w:szCs w:val="16"/>
-              </w:rPr>
-            </w:pPr>
-            <w:r>
-              <w:rPr>
-                <w:rFonts w:ascii="Courier New" w:hAnsi="Courier New" w:cs="Courier New"/>
-                <w:sz w:val="16"/>
-                <w:szCs w:val="16"/>
-              </w:rPr>
-              <w:t>CREATE</w:t>
-            </w:r>
-            <w:r>
-              <w:rPr>
-                <w:rFonts w:ascii="Courier New" w:hAnsi="Courier New" w:cs="Courier New"/>
-                <w:sz w:val="16"/>
-                <w:szCs w:val="16"/>
-              </w:rPr>
-              <w:t xml:space="preserve"> </w:t>
-            </w:r>
-            <w:r>
-              <w:rPr>
-                <w:rFonts w:ascii="Courier New" w:hAnsi="Courier New" w:cs="Courier New"/>
-                <w:sz w:val="16"/>
-                <w:szCs w:val="16"/>
-              </w:rPr>
-              <w:t>(</w:t>
-            </w:r>
-            <w:proofErr w:type="spellStart"/>
-            <w:r>
-              <w:rPr>
-                <w:rFonts w:ascii="Courier New" w:hAnsi="Courier New" w:cs="Courier New"/>
-                <w:sz w:val="16"/>
-                <w:szCs w:val="16"/>
-              </w:rPr>
-              <w:t>race</w:t>
-            </w:r>
-            <w:r>
-              <w:rPr>
-                <w:rFonts w:ascii="Courier New" w:hAnsi="Courier New" w:cs="Courier New"/>
-                <w:sz w:val="16"/>
-                <w:szCs w:val="16"/>
-              </w:rPr>
-              <w:t>s</w:t>
-            </w:r>
-            <w:proofErr w:type="spellEnd"/>
-            <w:r>
-              <w:rPr>
-                <w:rFonts w:ascii="Courier New" w:hAnsi="Courier New" w:cs="Courier New"/>
-                <w:sz w:val="16"/>
-                <w:szCs w:val="16"/>
-              </w:rPr>
-              <w:t xml:space="preserve">, </w:t>
-            </w:r>
-            <w:proofErr w:type="spellStart"/>
-            <w:r>
-              <w:rPr>
-                <w:rFonts w:ascii="Courier New" w:hAnsi="Courier New" w:cs="Courier New"/>
-                <w:sz w:val="16"/>
-                <w:szCs w:val="16"/>
-              </w:rPr>
-              <w:t>race</w:t>
-            </w:r>
-            <w:proofErr w:type="spellEnd"/>
-            <w:r>
-              <w:rPr>
-                <w:rFonts w:ascii="Courier New" w:hAnsi="Courier New" w:cs="Courier New"/>
-                <w:sz w:val="16"/>
-                <w:szCs w:val="16"/>
-              </w:rPr>
-              <w:t>)</w:t>
+                <w:sz w:val="16"/>
+                <w:szCs w:val="16"/>
+              </w:rPr>
+            </w:pPr>
+            <w:proofErr w:type="gramStart"/>
+            <w:r>
+              <w:rPr>
+                <w:rFonts w:ascii="Courier New" w:hAnsi="Courier New" w:cs="Courier New"/>
+                <w:sz w:val="16"/>
+                <w:szCs w:val="16"/>
+              </w:rPr>
+              <w:t>SET(</w:t>
+            </w:r>
+            <w:proofErr w:type="gramEnd"/>
+            <w:r>
+              <w:rPr>
+                <w:rFonts w:ascii="Courier New" w:hAnsi="Courier New" w:cs="Courier New"/>
+                <w:sz w:val="16"/>
+                <w:szCs w:val="16"/>
+              </w:rPr>
+              <w:t>t2, $TEXT)</w:t>
             </w:r>
           </w:p>
         </w:tc>
@@ -1177,23 +734,13 @@
                 <w:szCs w:val="18"/>
               </w:rPr>
             </w:pPr>
-            <w:proofErr w:type="spellStart"/>
             <w:r>
               <w:rPr>
                 <w:color w:val="2F5496" w:themeColor="accent1" w:themeShade="BF"/>
                 <w:sz w:val="18"/>
                 <w:szCs w:val="18"/>
               </w:rPr>
-              <w:t>Ability</w:t>
-            </w:r>
-            <w:proofErr w:type="spellEnd"/>
-            <w:r>
-              <w:rPr>
-                <w:color w:val="2F5496" w:themeColor="accent1" w:themeShade="BF"/>
-                <w:sz w:val="18"/>
-                <w:szCs w:val="18"/>
-              </w:rPr>
-              <w:t xml:space="preserve"> változó létrehozása</w:t>
+              <w:t>Objektum típusú változó létrehozása</w:t>
             </w:r>
           </w:p>
         </w:tc>
@@ -1205,41 +752,27 @@
             <w:pPr>
               <w:rPr>
                 <w:rFonts w:ascii="Courier New" w:hAnsi="Courier New" w:cs="Courier New"/>
-                <w:b/>
-                <w:bCs/>
-                <w:sz w:val="18"/>
-                <w:szCs w:val="18"/>
-              </w:rPr>
-            </w:pPr>
-            <w:proofErr w:type="spellStart"/>
-            <w:r>
-              <w:rPr>
-                <w:rFonts w:ascii="Courier New" w:hAnsi="Courier New" w:cs="Courier New"/>
-                <w:b/>
-                <w:bCs/>
-                <w:sz w:val="18"/>
-                <w:szCs w:val="18"/>
-              </w:rPr>
-              <w:t>ability</w:t>
-            </w:r>
-            <w:proofErr w:type="spellEnd"/>
-            <w:r>
-              <w:rPr>
-                <w:rFonts w:ascii="Courier New" w:hAnsi="Courier New" w:cs="Courier New"/>
-                <w:b/>
-                <w:bCs/>
-                <w:sz w:val="18"/>
-                <w:szCs w:val="18"/>
-              </w:rPr>
-              <w:t xml:space="preserve"> </w:t>
-            </w:r>
-            <w:r>
-              <w:rPr>
-                <w:rFonts w:ascii="Courier New" w:hAnsi="Courier New" w:cs="Courier New"/>
-                <w:sz w:val="18"/>
-                <w:szCs w:val="18"/>
-              </w:rPr>
-              <w:t>STR</w:t>
+                <w:sz w:val="18"/>
+                <w:szCs w:val="18"/>
+              </w:rPr>
+            </w:pPr>
+            <w:proofErr w:type="spellStart"/>
+            <w:r>
+              <w:rPr>
+                <w:rFonts w:ascii="Courier New" w:hAnsi="Courier New" w:cs="Courier New"/>
+                <w:sz w:val="18"/>
+                <w:szCs w:val="18"/>
+              </w:rPr>
+              <w:t>object</w:t>
+            </w:r>
+            <w:proofErr w:type="spellEnd"/>
+            <w:r>
+              <w:rPr>
+                <w:rFonts w:ascii="Courier New" w:hAnsi="Courier New" w:cs="Courier New"/>
+                <w:sz w:val="18"/>
+                <w:szCs w:val="18"/>
+              </w:rPr>
+              <w:t xml:space="preserve"> o</w:t>
             </w:r>
           </w:p>
         </w:tc>
@@ -1268,13 +801,33 @@
                 <w:szCs w:val="16"/>
               </w:rPr>
             </w:pPr>
-            <w:r>
-              <w:rPr>
-                <w:rFonts w:ascii="Courier New" w:hAnsi="Courier New" w:cs="Courier New"/>
-                <w:sz w:val="16"/>
-                <w:szCs w:val="16"/>
-              </w:rPr>
-              <w:t>CREATE (ABILITY, STR)</w:t>
+            <w:proofErr w:type="gramStart"/>
+            <w:r>
+              <w:rPr>
+                <w:rFonts w:ascii="Courier New" w:hAnsi="Courier New" w:cs="Courier New"/>
+                <w:sz w:val="16"/>
+                <w:szCs w:val="16"/>
+              </w:rPr>
+              <w:t>CREATE(</w:t>
+            </w:r>
+            <w:proofErr w:type="spellStart"/>
+            <w:proofErr w:type="gramEnd"/>
+            <w:r>
+              <w:rPr>
+                <w:rFonts w:ascii="Courier New" w:hAnsi="Courier New" w:cs="Courier New"/>
+                <w:sz w:val="16"/>
+                <w:szCs w:val="16"/>
+              </w:rPr>
+              <w:t>object</w:t>
+            </w:r>
+            <w:proofErr w:type="spellEnd"/>
+            <w:r>
+              <w:rPr>
+                <w:rFonts w:ascii="Courier New" w:hAnsi="Courier New" w:cs="Courier New"/>
+                <w:sz w:val="16"/>
+                <w:szCs w:val="16"/>
+              </w:rPr>
+              <w:t>, o)</w:t>
             </w:r>
           </w:p>
         </w:tc>
@@ -1298,6 +851,133 @@
                 <w:sz w:val="18"/>
                 <w:szCs w:val="18"/>
               </w:rPr>
+              <w:t>Séma típusú változó létrehozása</w:t>
+            </w:r>
+          </w:p>
+        </w:tc>
+        <w:tc>
+          <w:tcPr>
+            <w:tcW w:w="3402" w:type="dxa"/>
+          </w:tcPr>
+          <w:p>
+            <w:pPr>
+              <w:rPr>
+                <w:rFonts w:ascii="Courier New" w:hAnsi="Courier New" w:cs="Courier New"/>
+                <w:sz w:val="18"/>
+                <w:szCs w:val="18"/>
+              </w:rPr>
+            </w:pPr>
+            <w:proofErr w:type="spellStart"/>
+            <w:r>
+              <w:rPr>
+                <w:rFonts w:ascii="Courier New" w:hAnsi="Courier New" w:cs="Courier New"/>
+                <w:sz w:val="18"/>
+                <w:szCs w:val="18"/>
+              </w:rPr>
+              <w:t>MyScheme</w:t>
+            </w:r>
+            <w:proofErr w:type="spellEnd"/>
+            <w:r>
+              <w:rPr>
+                <w:rFonts w:ascii="Courier New" w:hAnsi="Courier New" w:cs="Courier New"/>
+                <w:sz w:val="18"/>
+                <w:szCs w:val="18"/>
+              </w:rPr>
+              <w:t xml:space="preserve"> m</w:t>
+            </w:r>
+          </w:p>
+        </w:tc>
+        <w:tc>
+          <w:tcPr>
+            <w:tcW w:w="1559" w:type="dxa"/>
+          </w:tcPr>
+          <w:p>
+            <w:pPr>
+              <w:rPr>
+                <w:sz w:val="16"/>
+                <w:szCs w:val="16"/>
+              </w:rPr>
+            </w:pPr>
+            <w:proofErr w:type="spellStart"/>
+            <w:r>
+              <w:rPr>
+                <w:sz w:val="16"/>
+                <w:szCs w:val="16"/>
+              </w:rPr>
+              <w:t>MyScheme</w:t>
+            </w:r>
+            <w:proofErr w:type="spellEnd"/>
+            <w:r>
+              <w:rPr>
+                <w:sz w:val="16"/>
+                <w:szCs w:val="16"/>
+              </w:rPr>
+              <w:t xml:space="preserve"> tetszőleges sémát jelöl</w:t>
+            </w:r>
+          </w:p>
+        </w:tc>
+        <w:tc>
+          <w:tcPr>
+            <w:tcW w:w="3969" w:type="dxa"/>
+          </w:tcPr>
+          <w:p>
+            <w:pPr>
+              <w:rPr>
+                <w:rFonts w:ascii="Courier New" w:hAnsi="Courier New" w:cs="Courier New"/>
+                <w:sz w:val="16"/>
+                <w:szCs w:val="16"/>
+              </w:rPr>
+            </w:pPr>
+            <w:proofErr w:type="gramStart"/>
+            <w:r>
+              <w:rPr>
+                <w:rFonts w:ascii="Courier New" w:hAnsi="Courier New" w:cs="Courier New"/>
+                <w:sz w:val="16"/>
+                <w:szCs w:val="16"/>
+              </w:rPr>
+              <w:t>CREATE(</w:t>
+            </w:r>
+            <w:proofErr w:type="spellStart"/>
+            <w:proofErr w:type="gramEnd"/>
+            <w:r>
+              <w:rPr>
+                <w:rFonts w:ascii="Courier New" w:hAnsi="Courier New" w:cs="Courier New"/>
+                <w:sz w:val="16"/>
+                <w:szCs w:val="16"/>
+              </w:rPr>
+              <w:t>MyScheme</w:t>
+            </w:r>
+            <w:proofErr w:type="spellEnd"/>
+            <w:r>
+              <w:rPr>
+                <w:rFonts w:ascii="Courier New" w:hAnsi="Courier New" w:cs="Courier New"/>
+                <w:sz w:val="16"/>
+                <w:szCs w:val="16"/>
+              </w:rPr>
+              <w:t>, m)</w:t>
+            </w:r>
+          </w:p>
+        </w:tc>
+      </w:tr>
+      <w:tr>
+        <w:tc>
+          <w:tcPr>
+            <w:tcW w:w="1413" w:type="dxa"/>
+          </w:tcPr>
+          <w:p>
+            <w:pPr>
+              <w:rPr>
+                <w:color w:val="2F5496" w:themeColor="accent1" w:themeShade="BF"/>
+                <w:sz w:val="18"/>
+                <w:szCs w:val="18"/>
+              </w:rPr>
+            </w:pPr>
+            <w:r>
+              <w:rPr>
+                <w:color w:val="2F5496" w:themeColor="accent1" w:themeShade="BF"/>
+                <w:sz w:val="18"/>
+                <w:szCs w:val="18"/>
+              </w:rPr>
               <w:t>Értékadás</w:t>
             </w:r>
           </w:p>
@@ -1702,7 +1382,23 @@
                 <w:sz w:val="16"/>
                 <w:szCs w:val="16"/>
               </w:rPr>
-              <w:t>3, 4, _r0)</w:t>
+              <w:t xml:space="preserve">3, 4, </w:t>
+            </w:r>
+            <w:r>
+              <w:rPr>
+                <w:rFonts w:ascii="Courier New" w:hAnsi="Courier New" w:cs="Courier New"/>
+                <w:sz w:val="16"/>
+                <w:szCs w:val="16"/>
+              </w:rPr>
+              <w:t>_0</w:t>
+            </w:r>
+            <w:r>
+              <w:rPr>
+                <w:rFonts w:ascii="Courier New" w:hAnsi="Courier New" w:cs="Courier New"/>
+                <w:sz w:val="16"/>
+                <w:szCs w:val="16"/>
+              </w:rPr>
+              <w:t>)</w:t>
             </w:r>
           </w:p>
           <w:p>
@@ -1974,7 +1670,7 @@
                 <w:sz w:val="16"/>
                 <w:szCs w:val="16"/>
               </w:rPr>
-              <w:t>, _r0)</w:t>
+              <w:t>, _0)</w:t>
             </w:r>
           </w:p>
           <w:p>
@@ -2010,7 +1706,7 @@
                 <w:sz w:val="16"/>
                 <w:szCs w:val="16"/>
               </w:rPr>
-              <w:t>l2, l1, _r0)</w:t>
+              <w:t>l2, l1, _0)</w:t>
             </w:r>
           </w:p>
           <w:p>
@@ -2037,7 +1733,7 @@
                 <w:sz w:val="16"/>
                 <w:szCs w:val="16"/>
               </w:rPr>
-              <w:t xml:space="preserve">_r0, </w:t>
+              <w:t xml:space="preserve">_0, </w:t>
             </w:r>
             <w:proofErr w:type="spellStart"/>
             <w:r>
@@ -2055,7 +1751,7 @@
                 <w:sz w:val="16"/>
                 <w:szCs w:val="16"/>
               </w:rPr>
-              <w:t>, _r1)</w:t>
+              <w:t>, _1)</w:t>
             </w:r>
           </w:p>
         </w:tc>
@@ -2233,7 +1929,7 @@
                 <w:sz w:val="16"/>
                 <w:szCs w:val="16"/>
               </w:rPr>
-              <w:t>10, n2, _r0)</w:t>
+              <w:t>10, n2, _0)</w:t>
             </w:r>
           </w:p>
           <w:p>
@@ -2260,7 +1956,7 @@
                 <w:sz w:val="16"/>
                 <w:szCs w:val="16"/>
               </w:rPr>
-              <w:t>n, _r0, n)</w:t>
+              <w:t>n, _0, n)</w:t>
             </w:r>
           </w:p>
           <w:p>
@@ -2434,7 +2130,7 @@
                 <w:sz w:val="16"/>
                 <w:szCs w:val="16"/>
               </w:rPr>
-              <w:t>, _r0)</w:t>
+              <w:t>, _0)</w:t>
             </w:r>
           </w:p>
         </w:tc>
@@ -3078,7 +2774,7 @@
                 <w:sz w:val="16"/>
                 <w:szCs w:val="16"/>
               </w:rPr>
-              <w:t>_r0, TRUE)</w:t>
+              <w:t>_0, TRUE)</w:t>
             </w:r>
           </w:p>
         </w:tc>
@@ -4015,7 +3711,7 @@
                 <w:sz w:val="16"/>
                 <w:szCs w:val="16"/>
               </w:rPr>
-              <w:t>, _r0)</w:t>
+              <w:t>, _0)</w:t>
             </w:r>
           </w:p>
           <w:p>
@@ -4042,7 +3738,7 @@
                 <w:sz w:val="16"/>
                 <w:szCs w:val="16"/>
               </w:rPr>
-              <w:t xml:space="preserve">_r0, </w:t>
+              <w:t xml:space="preserve">_0, </w:t>
             </w:r>
             <w:proofErr w:type="spellStart"/>
             <w:r>
@@ -4060,7 +3756,7 @@
                 <w:sz w:val="16"/>
                 <w:szCs w:val="16"/>
               </w:rPr>
-              <w:t>, _r0</w:t>
+              <w:t>, _0</w:t>
             </w:r>
             <w:r>
               <w:rPr>
@@ -4132,7 +3828,7 @@
                 <w:sz w:val="16"/>
                 <w:szCs w:val="16"/>
               </w:rPr>
-              <w:t>, _r0</w:t>
+              <w:t>, _0</w:t>
             </w:r>
             <w:r>
               <w:rPr>
@@ -4520,7 +4216,7 @@
                 <w:sz w:val="16"/>
                 <w:szCs w:val="16"/>
               </w:rPr>
-              <w:t>, 1, _r0)</w:t>
+              <w:t>, 1, _0)</w:t>
             </w:r>
           </w:p>
           <w:p>
@@ -4575,17 +4271,19 @@
                 <w:sz w:val="16"/>
                 <w:szCs w:val="16"/>
               </w:rPr>
-              <w:t>, 2, _r0)</w:t>
-            </w:r>
-          </w:p>
-          <w:p>
-            <w:pPr>
-              <w:rPr>
-                <w:rFonts w:ascii="Courier New" w:hAnsi="Courier New" w:cs="Courier New"/>
-                <w:sz w:val="16"/>
-                <w:szCs w:val="16"/>
-              </w:rPr>
-            </w:pPr>
+              <w:t>, 2, _0)</w:t>
+            </w:r>
+          </w:p>
+          <w:p>
+            <w:pPr>
+              <w:rPr>
+                <w:rFonts w:ascii="Courier New" w:hAnsi="Courier New" w:cs="Courier New"/>
+                <w:sz w:val="16"/>
+                <w:szCs w:val="16"/>
+              </w:rPr>
+            </w:pPr>
+            <w:bookmarkStart w:id="1" w:name="_GoBack"/>
+            <w:bookmarkEnd w:id="1"/>
           </w:p>
           <w:p>
             <w:pPr>
@@ -4639,24 +4337,7 @@
                 <w:sz w:val="16"/>
                 <w:szCs w:val="16"/>
               </w:rPr>
-              <w:t>, 1, _r0)</w:t>
-            </w:r>
-          </w:p>
-          <w:p>
-            <w:pPr>
-              <w:rPr>
-                <w:rFonts w:ascii="Courier New" w:hAnsi="Courier New" w:cs="Courier New"/>
-                <w:sz w:val="16"/>
-                <w:szCs w:val="16"/>
-              </w:rPr>
-            </w:pPr>
-            <w:r>
-              <w:rPr>
-                <w:rFonts w:ascii="Courier New" w:hAnsi="Courier New" w:cs="Courier New"/>
-                <w:sz w:val="16"/>
-                <w:szCs w:val="16"/>
-              </w:rPr>
-              <w:t>INVERT(_r0)</w:t>
+              <w:t>, 1, _0)</w:t>
             </w:r>
           </w:p>
           <w:p>
@@ -4674,6 +4355,33 @@
                 <w:sz w:val="16"/>
                 <w:szCs w:val="16"/>
               </w:rPr>
+              <w:t>INVERT(</w:t>
+            </w:r>
+            <w:proofErr w:type="gramEnd"/>
+            <w:r>
+              <w:rPr>
+                <w:rFonts w:ascii="Courier New" w:hAnsi="Courier New" w:cs="Courier New"/>
+                <w:sz w:val="16"/>
+                <w:szCs w:val="16"/>
+              </w:rPr>
+              <w:t>_0)</w:t>
+            </w:r>
+          </w:p>
+          <w:p>
+            <w:pPr>
+              <w:rPr>
+                <w:rFonts w:ascii="Courier New" w:hAnsi="Courier New" w:cs="Courier New"/>
+                <w:sz w:val="16"/>
+                <w:szCs w:val="16"/>
+              </w:rPr>
+            </w:pPr>
+            <w:proofErr w:type="gramStart"/>
+            <w:r>
+              <w:rPr>
+                <w:rFonts w:ascii="Courier New" w:hAnsi="Courier New" w:cs="Courier New"/>
+                <w:sz w:val="16"/>
+                <w:szCs w:val="16"/>
+              </w:rPr>
               <w:t>HAS(</w:t>
             </w:r>
             <w:proofErr w:type="spellStart"/>
@@ -4711,24 +4419,34 @@
                 <w:sz w:val="16"/>
                 <w:szCs w:val="16"/>
               </w:rPr>
-              <w:t>, n, _r0)</w:t>
-            </w:r>
-          </w:p>
-          <w:p>
-            <w:pPr>
-              <w:rPr>
-                <w:rFonts w:ascii="Courier New" w:hAnsi="Courier New" w:cs="Courier New"/>
-                <w:sz w:val="16"/>
-                <w:szCs w:val="16"/>
-              </w:rPr>
-            </w:pPr>
-            <w:r>
-              <w:rPr>
-                <w:rFonts w:ascii="Courier New" w:hAnsi="Courier New" w:cs="Courier New"/>
-                <w:sz w:val="16"/>
-                <w:szCs w:val="16"/>
-              </w:rPr>
-              <w:t>INVERT(_r0)</w:t>
+              <w:t>, n, _0)</w:t>
+            </w:r>
+          </w:p>
+          <w:p>
+            <w:pPr>
+              <w:rPr>
+                <w:rFonts w:ascii="Courier New" w:hAnsi="Courier New" w:cs="Courier New"/>
+                <w:sz w:val="16"/>
+                <w:szCs w:val="16"/>
+              </w:rPr>
+            </w:pPr>
+            <w:proofErr w:type="gramStart"/>
+            <w:r>
+              <w:rPr>
+                <w:rFonts w:ascii="Courier New" w:hAnsi="Courier New" w:cs="Courier New"/>
+                <w:sz w:val="16"/>
+                <w:szCs w:val="16"/>
+              </w:rPr>
+              <w:t>INVERT(</w:t>
+            </w:r>
+            <w:proofErr w:type="gramEnd"/>
+            <w:r>
+              <w:rPr>
+                <w:rFonts w:ascii="Courier New" w:hAnsi="Courier New" w:cs="Courier New"/>
+                <w:sz w:val="16"/>
+                <w:szCs w:val="16"/>
+              </w:rPr>
+              <w:t>_0)</w:t>
             </w:r>
           </w:p>
           <w:p>
@@ -4975,24 +4693,34 @@
                 <w:sz w:val="16"/>
                 <w:szCs w:val="16"/>
               </w:rPr>
-              <w:t>, _r0)</w:t>
-            </w:r>
-          </w:p>
-          <w:p>
-            <w:pPr>
-              <w:rPr>
-                <w:rFonts w:ascii="Courier New" w:hAnsi="Courier New" w:cs="Courier New"/>
-                <w:sz w:val="16"/>
-                <w:szCs w:val="16"/>
-              </w:rPr>
-            </w:pPr>
-            <w:r>
-              <w:rPr>
-                <w:rFonts w:ascii="Courier New" w:hAnsi="Courier New" w:cs="Courier New"/>
-                <w:sz w:val="16"/>
-                <w:szCs w:val="16"/>
-              </w:rPr>
-              <w:t>INVERT(_r0)</w:t>
+              <w:t>, _0)</w:t>
+            </w:r>
+          </w:p>
+          <w:p>
+            <w:pPr>
+              <w:rPr>
+                <w:rFonts w:ascii="Courier New" w:hAnsi="Courier New" w:cs="Courier New"/>
+                <w:sz w:val="16"/>
+                <w:szCs w:val="16"/>
+              </w:rPr>
+            </w:pPr>
+            <w:proofErr w:type="gramStart"/>
+            <w:r>
+              <w:rPr>
+                <w:rFonts w:ascii="Courier New" w:hAnsi="Courier New" w:cs="Courier New"/>
+                <w:sz w:val="16"/>
+                <w:szCs w:val="16"/>
+              </w:rPr>
+              <w:t>INVERT(</w:t>
+            </w:r>
+            <w:proofErr w:type="gramEnd"/>
+            <w:r>
+              <w:rPr>
+                <w:rFonts w:ascii="Courier New" w:hAnsi="Courier New" w:cs="Courier New"/>
+                <w:sz w:val="16"/>
+                <w:szCs w:val="16"/>
+              </w:rPr>
+              <w:t>_0)</w:t>
             </w:r>
           </w:p>
         </w:tc>
@@ -5378,7 +5106,23 @@
                 <w:sz w:val="16"/>
                 <w:szCs w:val="16"/>
               </w:rPr>
-              <w:t>, _r0)</w:t>
+              <w:t xml:space="preserve">, </w:t>
+            </w:r>
+            <w:r>
+              <w:rPr>
+                <w:rFonts w:ascii="Courier New" w:hAnsi="Courier New" w:cs="Courier New"/>
+                <w:sz w:val="16"/>
+                <w:szCs w:val="16"/>
+              </w:rPr>
+              <w:t>_0</w:t>
+            </w:r>
+            <w:r>
+              <w:rPr>
+                <w:rFonts w:ascii="Courier New" w:hAnsi="Courier New" w:cs="Courier New"/>
+                <w:sz w:val="16"/>
+                <w:szCs w:val="16"/>
+              </w:rPr>
+              <w:t>)</w:t>
             </w:r>
           </w:p>
         </w:tc>
@@ -5538,7 +5282,23 @@
                 <w:sz w:val="16"/>
                 <w:szCs w:val="16"/>
               </w:rPr>
-              <w:t>, _r0)</w:t>
+              <w:t xml:space="preserve">, </w:t>
+            </w:r>
+            <w:r>
+              <w:rPr>
+                <w:rFonts w:ascii="Courier New" w:hAnsi="Courier New" w:cs="Courier New"/>
+                <w:sz w:val="16"/>
+                <w:szCs w:val="16"/>
+              </w:rPr>
+              <w:t>_0</w:t>
+            </w:r>
+            <w:r>
+              <w:rPr>
+                <w:rFonts w:ascii="Courier New" w:hAnsi="Courier New" w:cs="Courier New"/>
+                <w:sz w:val="16"/>
+                <w:szCs w:val="16"/>
+              </w:rPr>
+              <w:t>)</w:t>
             </w:r>
           </w:p>
         </w:tc>
@@ -5971,7 +5731,23 @@
                 <w:sz w:val="16"/>
                 <w:szCs w:val="16"/>
               </w:rPr>
-              <w:t>, _r0)</w:t>
+              <w:t xml:space="preserve">, </w:t>
+            </w:r>
+            <w:r>
+              <w:rPr>
+                <w:rFonts w:ascii="Courier New" w:hAnsi="Courier New" w:cs="Courier New"/>
+                <w:sz w:val="16"/>
+                <w:szCs w:val="16"/>
+              </w:rPr>
+              <w:t>_0</w:t>
+            </w:r>
+            <w:r>
+              <w:rPr>
+                <w:rFonts w:ascii="Courier New" w:hAnsi="Courier New" w:cs="Courier New"/>
+                <w:sz w:val="16"/>
+                <w:szCs w:val="16"/>
+              </w:rPr>
+              <w:t>)</w:t>
             </w:r>
           </w:p>
           <w:p>
@@ -6016,7 +5792,23 @@
                 <w:sz w:val="16"/>
                 <w:szCs w:val="16"/>
               </w:rPr>
-              <w:t>, _r0)</w:t>
+              <w:t xml:space="preserve">, </w:t>
+            </w:r>
+            <w:r>
+              <w:rPr>
+                <w:rFonts w:ascii="Courier New" w:hAnsi="Courier New" w:cs="Courier New"/>
+                <w:sz w:val="16"/>
+                <w:szCs w:val="16"/>
+              </w:rPr>
+              <w:t>_0</w:t>
+            </w:r>
+            <w:r>
+              <w:rPr>
+                <w:rFonts w:ascii="Courier New" w:hAnsi="Courier New" w:cs="Courier New"/>
+                <w:sz w:val="16"/>
+                <w:szCs w:val="16"/>
+              </w:rPr>
+              <w:t>)</w:t>
             </w:r>
           </w:p>
         </w:tc>
@@ -6158,7 +5950,23 @@
                 <w:sz w:val="16"/>
                 <w:szCs w:val="16"/>
               </w:rPr>
-              <w:t>, _r0)</w:t>
+              <w:t xml:space="preserve">, </w:t>
+            </w:r>
+            <w:r>
+              <w:rPr>
+                <w:rFonts w:ascii="Courier New" w:hAnsi="Courier New" w:cs="Courier New"/>
+                <w:sz w:val="16"/>
+                <w:szCs w:val="16"/>
+              </w:rPr>
+              <w:t>_0</w:t>
+            </w:r>
+            <w:r>
+              <w:rPr>
+                <w:rFonts w:ascii="Courier New" w:hAnsi="Courier New" w:cs="Courier New"/>
+                <w:sz w:val="16"/>
+                <w:szCs w:val="16"/>
+              </w:rPr>
+              <w:t>)</w:t>
             </w:r>
           </w:p>
         </w:tc>
@@ -6324,7 +6132,23 @@
                 <w:sz w:val="16"/>
                 <w:szCs w:val="16"/>
               </w:rPr>
-              <w:t>, _r0)</w:t>
+              <w:t xml:space="preserve">, </w:t>
+            </w:r>
+            <w:r>
+              <w:rPr>
+                <w:rFonts w:ascii="Courier New" w:hAnsi="Courier New" w:cs="Courier New"/>
+                <w:sz w:val="16"/>
+                <w:szCs w:val="16"/>
+              </w:rPr>
+              <w:t>_0</w:t>
+            </w:r>
+            <w:r>
+              <w:rPr>
+                <w:rFonts w:ascii="Courier New" w:hAnsi="Courier New" w:cs="Courier New"/>
+                <w:sz w:val="16"/>
+                <w:szCs w:val="16"/>
+              </w:rPr>
+              <w:t>)</w:t>
             </w:r>
           </w:p>
         </w:tc>
@@ -6468,7 +6292,23 @@
                 <w:sz w:val="16"/>
                 <w:szCs w:val="16"/>
               </w:rPr>
-              <w:t>, _r0)</w:t>
+              <w:t xml:space="preserve">, </w:t>
+            </w:r>
+            <w:r>
+              <w:rPr>
+                <w:rFonts w:ascii="Courier New" w:hAnsi="Courier New" w:cs="Courier New"/>
+                <w:sz w:val="16"/>
+                <w:szCs w:val="16"/>
+              </w:rPr>
+              <w:t>_0</w:t>
+            </w:r>
+            <w:r>
+              <w:rPr>
+                <w:rFonts w:ascii="Courier New" w:hAnsi="Courier New" w:cs="Courier New"/>
+                <w:sz w:val="16"/>
+                <w:szCs w:val="16"/>
+              </w:rPr>
+              <w:t>)</w:t>
             </w:r>
           </w:p>
         </w:tc>
@@ -7827,7 +7667,23 @@
                 <w:sz w:val="16"/>
                 <w:szCs w:val="16"/>
               </w:rPr>
-              <w:t>, _r0)</w:t>
+              <w:t xml:space="preserve">, </w:t>
+            </w:r>
+            <w:r>
+              <w:rPr>
+                <w:rFonts w:ascii="Courier New" w:hAnsi="Courier New" w:cs="Courier New"/>
+                <w:sz w:val="16"/>
+                <w:szCs w:val="16"/>
+              </w:rPr>
+              <w:t>_0</w:t>
+            </w:r>
+            <w:r>
+              <w:rPr>
+                <w:rFonts w:ascii="Courier New" w:hAnsi="Courier New" w:cs="Courier New"/>
+                <w:sz w:val="16"/>
+                <w:szCs w:val="16"/>
+              </w:rPr>
+              <w:t>)</w:t>
             </w:r>
           </w:p>
         </w:tc>
@@ -11836,7 +11692,7 @@
 </file>
 
 <file path=customXml/itemProps1.xml><?xml version="1.0" encoding="utf-8"?>
-<ds:datastoreItem xmlns:ds="http://schemas.openxmlformats.org/officeDocument/2006/customXml" ds:itemID="{8B12987D-0691-495B-8062-6CB79CA44FCD}">
+<ds:datastoreItem xmlns:ds="http://schemas.openxmlformats.org/officeDocument/2006/customXml" ds:itemID="{2AFC1035-C55D-4651-AD98-7F641F7471FC}">
   <ds:schemaRefs>
     <ds:schemaRef ds:uri="http://schemas.openxmlformats.org/officeDocument/2006/bibliography"/>
   </ds:schemaRefs>

</xml_diff>